<commit_message>
Điều chỉnh Menu GIT Notebook
</commit_message>
<xml_diff>
--- a/Udemy/GIT NOTEBOOK.docx
+++ b/Udemy/GIT NOTEBOOK.docx
@@ -487,17 +487,6 @@
           <w:szCs w:val="40"/>
         </w:rPr>
       </w:pPr>
-      <w:r>
-        <w:rPr>
-          <w:rFonts w:cs="Times New Roman"/>
-          <w:b/>
-          <w:bCs/>
-          <w:sz w:val="40"/>
-          <w:szCs w:val="40"/>
-        </w:rPr>
-        <w:lastRenderedPageBreak/>
-        <w:br w:type="page"/>
-      </w:r>
       <w:bookmarkStart w:id="0" w:name="_Toc155990348"/>
     </w:p>
     <w:sdt>
@@ -558,8 +547,9 @@
               <w:tab w:val="right" w:leader="dot" w:pos="9350"/>
             </w:tabs>
             <w:rPr>
-              <w:rFonts w:eastAsiaTheme="minorEastAsia"/>
+              <w:rFonts w:asciiTheme="minorHAnsi" w:eastAsiaTheme="minorEastAsia" w:hAnsiTheme="minorHAnsi"/>
               <w:noProof/>
+              <w:sz w:val="22"/>
             </w:rPr>
           </w:pPr>
           <w:r>
@@ -571,7 +561,7 @@
           <w:r>
             <w:fldChar w:fldCharType="separate"/>
           </w:r>
-          <w:hyperlink w:anchor="_Toc155990464" w:history="1">
+          <w:hyperlink w:anchor="_Toc156058251" w:history="1">
             <w:r>
               <w:rPr>
                 <w:rStyle w:val="Hyperlink"/>
@@ -598,7 +588,7 @@
                 <w:noProof/>
                 <w:webHidden/>
               </w:rPr>
-              <w:instrText xml:space="preserve"> PAGEREF _Toc155990464 \h </w:instrText>
+              <w:instrText xml:space="preserve"> PAGEREF _Toc156058251 \h </w:instrText>
             </w:r>
             <w:r>
               <w:rPr>
@@ -618,7 +608,7 @@
                 <w:noProof/>
                 <w:webHidden/>
               </w:rPr>
-              <w:t>4</w:t>
+              <w:t>5</w:t>
             </w:r>
             <w:r>
               <w:rPr>
@@ -637,11 +627,12 @@
               <w:tab w:val="right" w:leader="dot" w:pos="9350"/>
             </w:tabs>
             <w:rPr>
-              <w:rFonts w:eastAsiaTheme="minorEastAsia"/>
+              <w:rFonts w:asciiTheme="minorHAnsi" w:eastAsiaTheme="minorEastAsia" w:hAnsiTheme="minorHAnsi"/>
               <w:noProof/>
+              <w:sz w:val="22"/>
             </w:rPr>
           </w:pPr>
-          <w:hyperlink w:anchor="_Toc155990465" w:history="1">
+          <w:hyperlink w:anchor="_Toc156058252" w:history="1">
             <w:r>
               <w:rPr>
                 <w:rStyle w:val="Hyperlink"/>
@@ -654,8 +645,9 @@
             </w:r>
             <w:r>
               <w:rPr>
-                <w:rFonts w:eastAsiaTheme="minorEastAsia"/>
-                <w:noProof/>
+                <w:rFonts w:asciiTheme="minorHAnsi" w:eastAsiaTheme="minorEastAsia" w:hAnsiTheme="minorHAnsi"/>
+                <w:noProof/>
+                <w:sz w:val="22"/>
               </w:rPr>
               <w:tab/>
             </w:r>
@@ -688,7 +680,7 @@
                 <w:noProof/>
                 <w:webHidden/>
               </w:rPr>
-              <w:instrText xml:space="preserve"> PAGEREF _Toc155990465 \h </w:instrText>
+              <w:instrText xml:space="preserve"> PAGEREF _Toc156058252 \h </w:instrText>
             </w:r>
             <w:r>
               <w:rPr>
@@ -708,7 +700,7 @@
                 <w:noProof/>
                 <w:webHidden/>
               </w:rPr>
-              <w:t>4</w:t>
+              <w:t>5</w:t>
             </w:r>
             <w:r>
               <w:rPr>
@@ -723,15 +715,16 @@
           <w:pPr>
             <w:pStyle w:val="TOC3"/>
             <w:tabs>
-              <w:tab w:val="left" w:pos="880"/>
+              <w:tab w:val="left" w:pos="1100"/>
               <w:tab w:val="right" w:leader="dot" w:pos="9350"/>
             </w:tabs>
             <w:rPr>
-              <w:rFonts w:eastAsiaTheme="minorEastAsia"/>
+              <w:rFonts w:asciiTheme="minorHAnsi" w:eastAsiaTheme="minorEastAsia" w:hAnsiTheme="minorHAnsi"/>
               <w:noProof/>
+              <w:sz w:val="22"/>
             </w:rPr>
           </w:pPr>
-          <w:hyperlink w:anchor="_Toc155990466" w:history="1">
+          <w:hyperlink w:anchor="_Toc156058253" w:history="1">
             <w:r>
               <w:rPr>
                 <w:rStyle w:val="Hyperlink"/>
@@ -744,8 +737,9 @@
             </w:r>
             <w:r>
               <w:rPr>
-                <w:rFonts w:eastAsiaTheme="minorEastAsia"/>
-                <w:noProof/>
+                <w:rFonts w:asciiTheme="minorHAnsi" w:eastAsiaTheme="minorEastAsia" w:hAnsiTheme="minorHAnsi"/>
+                <w:noProof/>
+                <w:sz w:val="22"/>
               </w:rPr>
               <w:tab/>
             </w:r>
@@ -778,7 +772,7 @@
                 <w:noProof/>
                 <w:webHidden/>
               </w:rPr>
-              <w:instrText xml:space="preserve"> PAGEREF _Toc155990466 \h </w:instrText>
+              <w:instrText xml:space="preserve"> PAGEREF _Toc156058253 \h </w:instrText>
             </w:r>
             <w:r>
               <w:rPr>
@@ -798,7 +792,7 @@
                 <w:noProof/>
                 <w:webHidden/>
               </w:rPr>
-              <w:t>4</w:t>
+              <w:t>5</w:t>
             </w:r>
             <w:r>
               <w:rPr>
@@ -813,15 +807,16 @@
           <w:pPr>
             <w:pStyle w:val="TOC3"/>
             <w:tabs>
-              <w:tab w:val="left" w:pos="880"/>
+              <w:tab w:val="left" w:pos="1100"/>
               <w:tab w:val="right" w:leader="dot" w:pos="9350"/>
             </w:tabs>
             <w:rPr>
-              <w:rFonts w:eastAsiaTheme="minorEastAsia"/>
+              <w:rFonts w:asciiTheme="minorHAnsi" w:eastAsiaTheme="minorEastAsia" w:hAnsiTheme="minorHAnsi"/>
               <w:noProof/>
+              <w:sz w:val="22"/>
             </w:rPr>
           </w:pPr>
-          <w:hyperlink w:anchor="_Toc155990467" w:history="1">
+          <w:hyperlink w:anchor="_Toc156058254" w:history="1">
             <w:r>
               <w:rPr>
                 <w:rStyle w:val="Hyperlink"/>
@@ -834,8 +829,9 @@
             </w:r>
             <w:r>
               <w:rPr>
-                <w:rFonts w:eastAsiaTheme="minorEastAsia"/>
-                <w:noProof/>
+                <w:rFonts w:asciiTheme="minorHAnsi" w:eastAsiaTheme="minorEastAsia" w:hAnsiTheme="minorHAnsi"/>
+                <w:noProof/>
+                <w:sz w:val="22"/>
               </w:rPr>
               <w:tab/>
             </w:r>
@@ -868,7 +864,7 @@
                 <w:noProof/>
                 <w:webHidden/>
               </w:rPr>
-              <w:instrText xml:space="preserve"> PAGEREF _Toc155990467 \h </w:instrText>
+              <w:instrText xml:space="preserve"> PAGEREF _Toc156058254 \h </w:instrText>
             </w:r>
             <w:r>
               <w:rPr>
@@ -903,15 +899,16 @@
           <w:pPr>
             <w:pStyle w:val="TOC3"/>
             <w:tabs>
-              <w:tab w:val="left" w:pos="880"/>
+              <w:tab w:val="left" w:pos="1100"/>
               <w:tab w:val="right" w:leader="dot" w:pos="9350"/>
             </w:tabs>
             <w:rPr>
-              <w:rFonts w:eastAsiaTheme="minorEastAsia"/>
+              <w:rFonts w:asciiTheme="minorHAnsi" w:eastAsiaTheme="minorEastAsia" w:hAnsiTheme="minorHAnsi"/>
               <w:noProof/>
+              <w:sz w:val="22"/>
             </w:rPr>
           </w:pPr>
-          <w:hyperlink w:anchor="_Toc155990468" w:history="1">
+          <w:hyperlink w:anchor="_Toc156058255" w:history="1">
             <w:r>
               <w:rPr>
                 <w:rStyle w:val="Hyperlink"/>
@@ -924,8 +921,9 @@
             </w:r>
             <w:r>
               <w:rPr>
-                <w:rFonts w:eastAsiaTheme="minorEastAsia"/>
-                <w:noProof/>
+                <w:rFonts w:asciiTheme="minorHAnsi" w:eastAsiaTheme="minorEastAsia" w:hAnsiTheme="minorHAnsi"/>
+                <w:noProof/>
+                <w:sz w:val="22"/>
               </w:rPr>
               <w:tab/>
             </w:r>
@@ -958,7 +956,7 @@
                 <w:noProof/>
                 <w:webHidden/>
               </w:rPr>
-              <w:instrText xml:space="preserve"> PAGEREF _Toc155990468 \h </w:instrText>
+              <w:instrText xml:space="preserve"> PAGEREF _Toc156058255 \h </w:instrText>
             </w:r>
             <w:r>
               <w:rPr>
@@ -978,7 +976,7 @@
                 <w:noProof/>
                 <w:webHidden/>
               </w:rPr>
-              <w:t>6</w:t>
+              <w:t>7</w:t>
             </w:r>
             <w:r>
               <w:rPr>
@@ -997,11 +995,12 @@
               <w:tab w:val="right" w:leader="dot" w:pos="9350"/>
             </w:tabs>
             <w:rPr>
-              <w:rFonts w:eastAsiaTheme="minorEastAsia"/>
+              <w:rFonts w:asciiTheme="minorHAnsi" w:eastAsiaTheme="minorEastAsia" w:hAnsiTheme="minorHAnsi"/>
               <w:noProof/>
+              <w:sz w:val="22"/>
             </w:rPr>
           </w:pPr>
-          <w:hyperlink w:anchor="_Toc155990469" w:history="1">
+          <w:hyperlink w:anchor="_Toc156058256" w:history="1">
             <w:r>
               <w:rPr>
                 <w:rStyle w:val="Hyperlink"/>
@@ -1014,8 +1013,9 @@
             </w:r>
             <w:r>
               <w:rPr>
-                <w:rFonts w:eastAsiaTheme="minorEastAsia"/>
-                <w:noProof/>
+                <w:rFonts w:asciiTheme="minorHAnsi" w:eastAsiaTheme="minorEastAsia" w:hAnsiTheme="minorHAnsi"/>
+                <w:noProof/>
+                <w:sz w:val="22"/>
               </w:rPr>
               <w:tab/>
             </w:r>
@@ -1048,7 +1048,7 @@
                 <w:noProof/>
                 <w:webHidden/>
               </w:rPr>
-              <w:instrText xml:space="preserve"> PAGEREF _Toc155990469 \h </w:instrText>
+              <w:instrText xml:space="preserve"> PAGEREF _Toc156058256 \h </w:instrText>
             </w:r>
             <w:r>
               <w:rPr>
@@ -1086,11 +1086,12 @@
               <w:tab w:val="right" w:leader="dot" w:pos="9350"/>
             </w:tabs>
             <w:rPr>
-              <w:rFonts w:eastAsiaTheme="minorEastAsia"/>
+              <w:rFonts w:asciiTheme="minorHAnsi" w:eastAsiaTheme="minorEastAsia" w:hAnsiTheme="minorHAnsi"/>
               <w:noProof/>
+              <w:sz w:val="22"/>
             </w:rPr>
           </w:pPr>
-          <w:hyperlink w:anchor="_Toc155990470" w:history="1">
+          <w:hyperlink w:anchor="_Toc156058257" w:history="1">
             <w:r>
               <w:rPr>
                 <w:rStyle w:val="Hyperlink"/>
@@ -1119,7 +1120,7 @@
                 <w:noProof/>
                 <w:webHidden/>
               </w:rPr>
-              <w:instrText xml:space="preserve"> PAGEREF _Toc155990470 \h </w:instrText>
+              <w:instrText xml:space="preserve"> PAGEREF _Toc156058257 \h </w:instrText>
             </w:r>
             <w:r>
               <w:rPr>
@@ -1139,7 +1140,7 @@
                 <w:noProof/>
                 <w:webHidden/>
               </w:rPr>
-              <w:t>7</w:t>
+              <w:t>8</w:t>
             </w:r>
             <w:r>
               <w:rPr>
@@ -1158,11 +1159,12 @@
               <w:tab w:val="right" w:leader="dot" w:pos="9350"/>
             </w:tabs>
             <w:rPr>
-              <w:rFonts w:eastAsiaTheme="minorEastAsia"/>
+              <w:rFonts w:asciiTheme="minorHAnsi" w:eastAsiaTheme="minorEastAsia" w:hAnsiTheme="minorHAnsi"/>
               <w:noProof/>
+              <w:sz w:val="22"/>
             </w:rPr>
           </w:pPr>
-          <w:hyperlink w:anchor="_Toc155990471" w:history="1">
+          <w:hyperlink w:anchor="_Toc156058258" w:history="1">
             <w:r>
               <w:rPr>
                 <w:rStyle w:val="Hyperlink"/>
@@ -1175,8 +1177,9 @@
             </w:r>
             <w:r>
               <w:rPr>
-                <w:rFonts w:eastAsiaTheme="minorEastAsia"/>
-                <w:noProof/>
+                <w:rFonts w:asciiTheme="minorHAnsi" w:eastAsiaTheme="minorEastAsia" w:hAnsiTheme="minorHAnsi"/>
+                <w:noProof/>
+                <w:sz w:val="22"/>
               </w:rPr>
               <w:tab/>
             </w:r>
@@ -1209,7 +1212,7 @@
                 <w:noProof/>
                 <w:webHidden/>
               </w:rPr>
-              <w:instrText xml:space="preserve"> PAGEREF _Toc155990471 \h </w:instrText>
+              <w:instrText xml:space="preserve"> PAGEREF _Toc156058258 \h </w:instrText>
             </w:r>
             <w:r>
               <w:rPr>
@@ -1229,7 +1232,7 @@
                 <w:noProof/>
                 <w:webHidden/>
               </w:rPr>
-              <w:t>7</w:t>
+              <w:t>8</w:t>
             </w:r>
             <w:r>
               <w:rPr>
@@ -1244,15 +1247,16 @@
           <w:pPr>
             <w:pStyle w:val="TOC3"/>
             <w:tabs>
-              <w:tab w:val="left" w:pos="880"/>
+              <w:tab w:val="left" w:pos="1100"/>
               <w:tab w:val="right" w:leader="dot" w:pos="9350"/>
             </w:tabs>
             <w:rPr>
-              <w:rFonts w:eastAsiaTheme="minorEastAsia"/>
+              <w:rFonts w:asciiTheme="minorHAnsi" w:eastAsiaTheme="minorEastAsia" w:hAnsiTheme="minorHAnsi"/>
               <w:noProof/>
+              <w:sz w:val="22"/>
             </w:rPr>
           </w:pPr>
-          <w:hyperlink w:anchor="_Toc155990472" w:history="1">
+          <w:hyperlink w:anchor="_Toc156058259" w:history="1">
             <w:r>
               <w:rPr>
                 <w:rStyle w:val="Hyperlink"/>
@@ -1265,8 +1269,9 @@
             </w:r>
             <w:r>
               <w:rPr>
-                <w:rFonts w:eastAsiaTheme="minorEastAsia"/>
-                <w:noProof/>
+                <w:rFonts w:asciiTheme="minorHAnsi" w:eastAsiaTheme="minorEastAsia" w:hAnsiTheme="minorHAnsi"/>
+                <w:noProof/>
+                <w:sz w:val="22"/>
               </w:rPr>
               <w:tab/>
             </w:r>
@@ -1299,7 +1304,7 @@
                 <w:noProof/>
                 <w:webHidden/>
               </w:rPr>
-              <w:instrText xml:space="preserve"> PAGEREF _Toc155990472 \h </w:instrText>
+              <w:instrText xml:space="preserve"> PAGEREF _Toc156058259 \h </w:instrText>
             </w:r>
             <w:r>
               <w:rPr>
@@ -1319,7 +1324,351 @@
                 <w:noProof/>
                 <w:webHidden/>
               </w:rPr>
-              <w:t>7</w:t>
+              <w:t>8</w:t>
+            </w:r>
+            <w:r>
+              <w:rPr>
+                <w:noProof/>
+                <w:webHidden/>
+              </w:rPr>
+              <w:fldChar w:fldCharType="end"/>
+            </w:r>
+          </w:hyperlink>
+        </w:p>
+        <w:p>
+          <w:pPr>
+            <w:pStyle w:val="TOC3"/>
+            <w:tabs>
+              <w:tab w:val="left" w:pos="1100"/>
+              <w:tab w:val="right" w:leader="dot" w:pos="9350"/>
+            </w:tabs>
+            <w:rPr>
+              <w:rFonts w:asciiTheme="minorHAnsi" w:eastAsiaTheme="minorEastAsia" w:hAnsiTheme="minorHAnsi"/>
+              <w:noProof/>
+              <w:sz w:val="22"/>
+            </w:rPr>
+          </w:pPr>
+          <w:hyperlink w:anchor="_Toc156058260" w:history="1">
+            <w:r>
+              <w:rPr>
+                <w:rStyle w:val="Hyperlink"/>
+                <w:noProof/>
+              </w:rPr>
+              <w:t>b.</w:t>
+            </w:r>
+            <w:r>
+              <w:rPr>
+                <w:rFonts w:asciiTheme="minorHAnsi" w:eastAsiaTheme="minorEastAsia" w:hAnsiTheme="minorHAnsi"/>
+                <w:noProof/>
+                <w:sz w:val="22"/>
+              </w:rPr>
+              <w:tab/>
+            </w:r>
+            <w:r>
+              <w:rPr>
+                <w:rStyle w:val="Hyperlink"/>
+                <w:noProof/>
+              </w:rPr>
+              <w:t>Luồng chạy</w:t>
+            </w:r>
+            <w:r>
+              <w:rPr>
+                <w:noProof/>
+                <w:webHidden/>
+              </w:rPr>
+              <w:tab/>
+            </w:r>
+            <w:r>
+              <w:rPr>
+                <w:noProof/>
+                <w:webHidden/>
+              </w:rPr>
+              <w:fldChar w:fldCharType="begin"/>
+            </w:r>
+            <w:r>
+              <w:rPr>
+                <w:noProof/>
+                <w:webHidden/>
+              </w:rPr>
+              <w:instrText xml:space="preserve"> PAGEREF _Toc156058260 \h </w:instrText>
+            </w:r>
+            <w:r>
+              <w:rPr>
+                <w:noProof/>
+                <w:webHidden/>
+              </w:rPr>
+            </w:r>
+            <w:r>
+              <w:rPr>
+                <w:noProof/>
+                <w:webHidden/>
+              </w:rPr>
+              <w:fldChar w:fldCharType="separate"/>
+            </w:r>
+            <w:r>
+              <w:rPr>
+                <w:noProof/>
+                <w:webHidden/>
+              </w:rPr>
+              <w:t>9</w:t>
+            </w:r>
+            <w:r>
+              <w:rPr>
+                <w:noProof/>
+                <w:webHidden/>
+              </w:rPr>
+              <w:fldChar w:fldCharType="end"/>
+            </w:r>
+          </w:hyperlink>
+        </w:p>
+        <w:p>
+          <w:pPr>
+            <w:pStyle w:val="TOC3"/>
+            <w:tabs>
+              <w:tab w:val="left" w:pos="1100"/>
+              <w:tab w:val="right" w:leader="dot" w:pos="9350"/>
+            </w:tabs>
+            <w:rPr>
+              <w:rFonts w:asciiTheme="minorHAnsi" w:eastAsiaTheme="minorEastAsia" w:hAnsiTheme="minorHAnsi"/>
+              <w:noProof/>
+              <w:sz w:val="22"/>
+            </w:rPr>
+          </w:pPr>
+          <w:hyperlink w:anchor="_Toc156058261" w:history="1">
+            <w:r>
+              <w:rPr>
+                <w:rStyle w:val="Hyperlink"/>
+                <w:noProof/>
+              </w:rPr>
+              <w:t>c.</w:t>
+            </w:r>
+            <w:r>
+              <w:rPr>
+                <w:rFonts w:asciiTheme="minorHAnsi" w:eastAsiaTheme="minorEastAsia" w:hAnsiTheme="minorHAnsi"/>
+                <w:noProof/>
+                <w:sz w:val="22"/>
+              </w:rPr>
+              <w:tab/>
+            </w:r>
+            <w:r>
+              <w:rPr>
+                <w:rStyle w:val="Hyperlink"/>
+                <w:noProof/>
+              </w:rPr>
+              <w:t>Branch (Nhánh)</w:t>
+            </w:r>
+            <w:r>
+              <w:rPr>
+                <w:noProof/>
+                <w:webHidden/>
+              </w:rPr>
+              <w:tab/>
+            </w:r>
+            <w:r>
+              <w:rPr>
+                <w:noProof/>
+                <w:webHidden/>
+              </w:rPr>
+              <w:fldChar w:fldCharType="begin"/>
+            </w:r>
+            <w:r>
+              <w:rPr>
+                <w:noProof/>
+                <w:webHidden/>
+              </w:rPr>
+              <w:instrText xml:space="preserve"> PAGEREF _Toc156058261 \h </w:instrText>
+            </w:r>
+            <w:r>
+              <w:rPr>
+                <w:noProof/>
+                <w:webHidden/>
+              </w:rPr>
+            </w:r>
+            <w:r>
+              <w:rPr>
+                <w:noProof/>
+                <w:webHidden/>
+              </w:rPr>
+              <w:fldChar w:fldCharType="separate"/>
+            </w:r>
+            <w:r>
+              <w:rPr>
+                <w:noProof/>
+                <w:webHidden/>
+              </w:rPr>
+              <w:t>10</w:t>
+            </w:r>
+            <w:r>
+              <w:rPr>
+                <w:noProof/>
+                <w:webHidden/>
+              </w:rPr>
+              <w:fldChar w:fldCharType="end"/>
+            </w:r>
+          </w:hyperlink>
+        </w:p>
+        <w:p>
+          <w:pPr>
+            <w:pStyle w:val="TOC3"/>
+            <w:tabs>
+              <w:tab w:val="left" w:pos="1100"/>
+              <w:tab w:val="right" w:leader="dot" w:pos="9350"/>
+            </w:tabs>
+            <w:rPr>
+              <w:rFonts w:asciiTheme="minorHAnsi" w:eastAsiaTheme="minorEastAsia" w:hAnsiTheme="minorHAnsi"/>
+              <w:noProof/>
+              <w:sz w:val="22"/>
+            </w:rPr>
+          </w:pPr>
+          <w:hyperlink w:anchor="_Toc156058262" w:history="1">
+            <w:r>
+              <w:rPr>
+                <w:rStyle w:val="Hyperlink"/>
+                <w:noProof/>
+              </w:rPr>
+              <w:t>d.</w:t>
+            </w:r>
+            <w:r>
+              <w:rPr>
+                <w:rFonts w:asciiTheme="minorHAnsi" w:eastAsiaTheme="minorEastAsia" w:hAnsiTheme="minorHAnsi"/>
+                <w:noProof/>
+                <w:sz w:val="22"/>
+              </w:rPr>
+              <w:tab/>
+            </w:r>
+            <w:r>
+              <w:rPr>
+                <w:rStyle w:val="Hyperlink"/>
+                <w:noProof/>
+              </w:rPr>
+              <w:t>Con trỏ HEAD</w:t>
+            </w:r>
+            <w:r>
+              <w:rPr>
+                <w:noProof/>
+                <w:webHidden/>
+              </w:rPr>
+              <w:tab/>
+            </w:r>
+            <w:r>
+              <w:rPr>
+                <w:noProof/>
+                <w:webHidden/>
+              </w:rPr>
+              <w:fldChar w:fldCharType="begin"/>
+            </w:r>
+            <w:r>
+              <w:rPr>
+                <w:noProof/>
+                <w:webHidden/>
+              </w:rPr>
+              <w:instrText xml:space="preserve"> PAGEREF _Toc156058262 \h </w:instrText>
+            </w:r>
+            <w:r>
+              <w:rPr>
+                <w:noProof/>
+                <w:webHidden/>
+              </w:rPr>
+            </w:r>
+            <w:r>
+              <w:rPr>
+                <w:noProof/>
+                <w:webHidden/>
+              </w:rPr>
+              <w:fldChar w:fldCharType="separate"/>
+            </w:r>
+            <w:r>
+              <w:rPr>
+                <w:noProof/>
+                <w:webHidden/>
+              </w:rPr>
+              <w:t>13</w:t>
+            </w:r>
+            <w:r>
+              <w:rPr>
+                <w:noProof/>
+                <w:webHidden/>
+              </w:rPr>
+              <w:fldChar w:fldCharType="end"/>
+            </w:r>
+          </w:hyperlink>
+        </w:p>
+        <w:p>
+          <w:pPr>
+            <w:pStyle w:val="TOC3"/>
+            <w:tabs>
+              <w:tab w:val="left" w:pos="1100"/>
+              <w:tab w:val="right" w:leader="dot" w:pos="9350"/>
+            </w:tabs>
+            <w:rPr>
+              <w:rFonts w:asciiTheme="minorHAnsi" w:eastAsiaTheme="minorEastAsia" w:hAnsiTheme="minorHAnsi"/>
+              <w:noProof/>
+              <w:sz w:val="22"/>
+            </w:rPr>
+          </w:pPr>
+          <w:hyperlink w:anchor="_Toc156058263" w:history="1">
+            <w:r>
+              <w:rPr>
+                <w:rStyle w:val="Hyperlink"/>
+                <w:noProof/>
+              </w:rPr>
+              <w:t>e.</w:t>
+            </w:r>
+            <w:r>
+              <w:rPr>
+                <w:rFonts w:asciiTheme="minorHAnsi" w:eastAsiaTheme="minorEastAsia" w:hAnsiTheme="minorHAnsi"/>
+                <w:noProof/>
+                <w:sz w:val="22"/>
+              </w:rPr>
+              <w:tab/>
+            </w:r>
+            <w:r>
+              <w:rPr>
+                <w:rStyle w:val="Hyperlink"/>
+                <w:noProof/>
+              </w:rPr>
+              <w:t>Các thao tác CRUD đối với các file trong GIT</w:t>
+            </w:r>
+            <w:r>
+              <w:rPr>
+                <w:noProof/>
+                <w:webHidden/>
+              </w:rPr>
+              <w:tab/>
+            </w:r>
+            <w:r>
+              <w:rPr>
+                <w:noProof/>
+                <w:webHidden/>
+              </w:rPr>
+              <w:fldChar w:fldCharType="begin"/>
+            </w:r>
+            <w:r>
+              <w:rPr>
+                <w:noProof/>
+                <w:webHidden/>
+              </w:rPr>
+              <w:instrText xml:space="preserve"> PAGEREF _Toc156058263 \h </w:instrText>
+            </w:r>
+            <w:r>
+              <w:rPr>
+                <w:noProof/>
+                <w:webHidden/>
+              </w:rPr>
+            </w:r>
+            <w:r>
+              <w:rPr>
+                <w:noProof/>
+                <w:webHidden/>
+              </w:rPr>
+              <w:fldChar w:fldCharType="separate"/>
+            </w:r>
+            <w:r>
+              <w:rPr>
+                <w:noProof/>
+                <w:webHidden/>
+              </w:rPr>
+              <w:t>20</w:t>
             </w:r>
             <w:r>
               <w:rPr>
@@ -1338,11 +1687,12 @@
               <w:tab w:val="right" w:leader="dot" w:pos="9350"/>
             </w:tabs>
             <w:rPr>
-              <w:rFonts w:eastAsiaTheme="minorEastAsia"/>
+              <w:rFonts w:asciiTheme="minorHAnsi" w:eastAsiaTheme="minorEastAsia" w:hAnsiTheme="minorHAnsi"/>
               <w:noProof/>
+              <w:sz w:val="22"/>
             </w:rPr>
           </w:pPr>
-          <w:hyperlink w:anchor="_Toc155990473" w:history="1">
+          <w:hyperlink w:anchor="_Toc156058264" w:history="1">
             <w:r>
               <w:rPr>
                 <w:rStyle w:val="Hyperlink"/>
@@ -1355,8 +1705,9 @@
             </w:r>
             <w:r>
               <w:rPr>
-                <w:rFonts w:eastAsiaTheme="minorEastAsia"/>
-                <w:noProof/>
+                <w:rFonts w:asciiTheme="minorHAnsi" w:eastAsiaTheme="minorEastAsia" w:hAnsiTheme="minorHAnsi"/>
+                <w:noProof/>
+                <w:sz w:val="22"/>
               </w:rPr>
               <w:tab/>
             </w:r>
@@ -1389,7 +1740,7 @@
                 <w:noProof/>
                 <w:webHidden/>
               </w:rPr>
-              <w:instrText xml:space="preserve"> PAGEREF _Toc155990473 \h </w:instrText>
+              <w:instrText xml:space="preserve"> PAGEREF _Toc156058264 \h </w:instrText>
             </w:r>
             <w:r>
               <w:rPr>
@@ -1409,7 +1760,179 @@
                 <w:noProof/>
                 <w:webHidden/>
               </w:rPr>
-              <w:t>19</w:t>
+              <w:t>21</w:t>
+            </w:r>
+            <w:r>
+              <w:rPr>
+                <w:noProof/>
+                <w:webHidden/>
+              </w:rPr>
+              <w:fldChar w:fldCharType="end"/>
+            </w:r>
+          </w:hyperlink>
+        </w:p>
+        <w:p>
+          <w:pPr>
+            <w:pStyle w:val="TOC3"/>
+            <w:tabs>
+              <w:tab w:val="left" w:pos="1100"/>
+              <w:tab w:val="right" w:leader="dot" w:pos="9350"/>
+            </w:tabs>
+            <w:rPr>
+              <w:rFonts w:asciiTheme="minorHAnsi" w:eastAsiaTheme="minorEastAsia" w:hAnsiTheme="minorHAnsi"/>
+              <w:noProof/>
+              <w:sz w:val="22"/>
+            </w:rPr>
+          </w:pPr>
+          <w:hyperlink w:anchor="_Toc156058265" w:history="1">
+            <w:r>
+              <w:rPr>
+                <w:rStyle w:val="Hyperlink"/>
+                <w:noProof/>
+              </w:rPr>
+              <w:t>a.</w:t>
+            </w:r>
+            <w:r>
+              <w:rPr>
+                <w:rFonts w:asciiTheme="minorHAnsi" w:eastAsiaTheme="minorEastAsia" w:hAnsiTheme="minorHAnsi"/>
+                <w:noProof/>
+                <w:sz w:val="22"/>
+              </w:rPr>
+              <w:tab/>
+            </w:r>
+            <w:r>
+              <w:rPr>
+                <w:rStyle w:val="Hyperlink"/>
+                <w:noProof/>
+              </w:rPr>
+              <w:t>Thao tác với file</w:t>
+            </w:r>
+            <w:r>
+              <w:rPr>
+                <w:noProof/>
+                <w:webHidden/>
+              </w:rPr>
+              <w:tab/>
+            </w:r>
+            <w:r>
+              <w:rPr>
+                <w:noProof/>
+                <w:webHidden/>
+              </w:rPr>
+              <w:fldChar w:fldCharType="begin"/>
+            </w:r>
+            <w:r>
+              <w:rPr>
+                <w:noProof/>
+                <w:webHidden/>
+              </w:rPr>
+              <w:instrText xml:space="preserve"> PAGEREF _Toc156058265 \h </w:instrText>
+            </w:r>
+            <w:r>
+              <w:rPr>
+                <w:noProof/>
+                <w:webHidden/>
+              </w:rPr>
+            </w:r>
+            <w:r>
+              <w:rPr>
+                <w:noProof/>
+                <w:webHidden/>
+              </w:rPr>
+              <w:fldChar w:fldCharType="separate"/>
+            </w:r>
+            <w:r>
+              <w:rPr>
+                <w:noProof/>
+                <w:webHidden/>
+              </w:rPr>
+              <w:t>21</w:t>
+            </w:r>
+            <w:r>
+              <w:rPr>
+                <w:noProof/>
+                <w:webHidden/>
+              </w:rPr>
+              <w:fldChar w:fldCharType="end"/>
+            </w:r>
+          </w:hyperlink>
+        </w:p>
+        <w:p>
+          <w:pPr>
+            <w:pStyle w:val="TOC3"/>
+            <w:tabs>
+              <w:tab w:val="left" w:pos="1100"/>
+              <w:tab w:val="right" w:leader="dot" w:pos="9350"/>
+            </w:tabs>
+            <w:rPr>
+              <w:rFonts w:asciiTheme="minorHAnsi" w:eastAsiaTheme="minorEastAsia" w:hAnsiTheme="minorHAnsi"/>
+              <w:noProof/>
+              <w:sz w:val="22"/>
+            </w:rPr>
+          </w:pPr>
+          <w:hyperlink w:anchor="_Toc156058266" w:history="1">
+            <w:r>
+              <w:rPr>
+                <w:rStyle w:val="Hyperlink"/>
+                <w:noProof/>
+              </w:rPr>
+              <w:t>b.</w:t>
+            </w:r>
+            <w:r>
+              <w:rPr>
+                <w:rFonts w:asciiTheme="minorHAnsi" w:eastAsiaTheme="minorEastAsia" w:hAnsiTheme="minorHAnsi"/>
+                <w:noProof/>
+                <w:sz w:val="22"/>
+              </w:rPr>
+              <w:tab/>
+            </w:r>
+            <w:r>
+              <w:rPr>
+                <w:rStyle w:val="Hyperlink"/>
+                <w:noProof/>
+              </w:rPr>
+              <w:t>Branching and Merging</w:t>
+            </w:r>
+            <w:r>
+              <w:rPr>
+                <w:noProof/>
+                <w:webHidden/>
+              </w:rPr>
+              <w:tab/>
+            </w:r>
+            <w:r>
+              <w:rPr>
+                <w:noProof/>
+                <w:webHidden/>
+              </w:rPr>
+              <w:fldChar w:fldCharType="begin"/>
+            </w:r>
+            <w:r>
+              <w:rPr>
+                <w:noProof/>
+                <w:webHidden/>
+              </w:rPr>
+              <w:instrText xml:space="preserve"> PAGEREF _Toc156058266 \h </w:instrText>
+            </w:r>
+            <w:r>
+              <w:rPr>
+                <w:noProof/>
+                <w:webHidden/>
+              </w:rPr>
+            </w:r>
+            <w:r>
+              <w:rPr>
+                <w:noProof/>
+                <w:webHidden/>
+              </w:rPr>
+              <w:fldChar w:fldCharType="separate"/>
+            </w:r>
+            <w:r>
+              <w:rPr>
+                <w:noProof/>
+                <w:webHidden/>
+              </w:rPr>
+              <w:t>23</w:t>
             </w:r>
             <w:r>
               <w:rPr>
@@ -1427,11 +1950,12 @@
               <w:tab w:val="right" w:leader="dot" w:pos="9350"/>
             </w:tabs>
             <w:rPr>
-              <w:rFonts w:eastAsiaTheme="minorEastAsia"/>
+              <w:rFonts w:asciiTheme="minorHAnsi" w:eastAsiaTheme="minorEastAsia" w:hAnsiTheme="minorHAnsi"/>
               <w:noProof/>
+              <w:sz w:val="22"/>
             </w:rPr>
           </w:pPr>
-          <w:hyperlink w:anchor="_Toc155990474" w:history="1">
+          <w:hyperlink w:anchor="_Toc156058267" w:history="1">
             <w:r>
               <w:rPr>
                 <w:rStyle w:val="Hyperlink"/>
@@ -1460,7 +1984,7 @@
                 <w:noProof/>
                 <w:webHidden/>
               </w:rPr>
-              <w:instrText xml:space="preserve"> PAGEREF _Toc155990474 \h </w:instrText>
+              <w:instrText xml:space="preserve"> PAGEREF _Toc156058267 \h </w:instrText>
             </w:r>
             <w:r>
               <w:rPr>
@@ -1480,7 +2004,7 @@
                 <w:noProof/>
                 <w:webHidden/>
               </w:rPr>
-              <w:t>23</w:t>
+              <w:t>25</w:t>
             </w:r>
             <w:r>
               <w:rPr>
@@ -1513,7 +2037,6 @@
           <w:szCs w:val="32"/>
         </w:rPr>
       </w:pPr>
-      <w:bookmarkStart w:id="1" w:name="_Toc155990464"/>
       <w:r>
         <w:br w:type="page"/>
       </w:r>
@@ -1522,6 +2045,7 @@
       <w:pPr>
         <w:pStyle w:val="Heading1"/>
       </w:pPr>
+      <w:bookmarkStart w:id="1" w:name="_Toc156058251"/>
       <w:r>
         <w:lastRenderedPageBreak/>
         <w:t>BÀI 1: GIỚI THIỆU VỀ GIT</w:t>
@@ -1550,7 +2074,7 @@
         </w:rPr>
       </w:pPr>
       <w:bookmarkStart w:id="2" w:name="_Toc155990349"/>
-      <w:bookmarkStart w:id="3" w:name="_Toc155990465"/>
+      <w:bookmarkStart w:id="3" w:name="_Toc156058252"/>
       <w:r>
         <w:rPr>
           <w:rFonts w:cs="Times New Roman"/>
@@ -1601,7 +2125,7 @@
         </w:rPr>
       </w:pPr>
       <w:bookmarkStart w:id="4" w:name="_Toc155990350"/>
-      <w:bookmarkStart w:id="5" w:name="_Toc155990466"/>
+      <w:bookmarkStart w:id="5" w:name="_Toc156058253"/>
       <w:r>
         <w:rPr>
           <w:rFonts w:cs="Times New Roman"/>
@@ -2144,7 +2668,7 @@
         </w:rPr>
       </w:pPr>
       <w:bookmarkStart w:id="6" w:name="_Toc155990351"/>
-      <w:bookmarkStart w:id="7" w:name="_Toc155990467"/>
+      <w:bookmarkStart w:id="7" w:name="_Toc156058254"/>
       <w:r>
         <w:rPr>
           <w:rFonts w:cs="Times New Roman"/>
@@ -2363,7 +2887,7 @@
         </w:rPr>
       </w:pPr>
       <w:bookmarkStart w:id="8" w:name="_Toc155990352"/>
-      <w:bookmarkStart w:id="9" w:name="_Toc155990468"/>
+      <w:bookmarkStart w:id="9" w:name="_Toc156058255"/>
       <w:r>
         <w:rPr>
           <w:rFonts w:cs="Times New Roman"/>
@@ -2598,7 +3122,7 @@
         <w:t xml:space="preserve"> </w:t>
       </w:r>
       <w:bookmarkStart w:id="10" w:name="_Toc155990353"/>
-      <w:bookmarkStart w:id="11" w:name="_Toc155990469"/>
+      <w:bookmarkStart w:id="11" w:name="_Toc156058256"/>
       <w:r>
         <w:rPr>
           <w:rFonts w:cs="Times New Roman"/>
@@ -2765,7 +3289,7 @@
         </w:rPr>
       </w:pPr>
       <w:bookmarkStart w:id="12" w:name="_Toc155990354"/>
-      <w:bookmarkStart w:id="13" w:name="_Toc155990470"/>
+      <w:bookmarkStart w:id="13" w:name="_Toc156058257"/>
       <w:r>
         <w:rPr>
           <w:rFonts w:cs="Times New Roman"/>
@@ -2813,7 +3337,7 @@
         <w:t xml:space="preserve"> </w:t>
       </w:r>
       <w:bookmarkStart w:id="14" w:name="_Toc155990355"/>
-      <w:bookmarkStart w:id="15" w:name="_Toc155990471"/>
+      <w:bookmarkStart w:id="15" w:name="_Toc156058258"/>
       <w:r>
         <w:rPr>
           <w:rFonts w:cs="Times New Roman"/>
@@ -2880,7 +3404,7 @@
         </w:rPr>
       </w:pPr>
       <w:bookmarkStart w:id="16" w:name="_Toc155990356"/>
-      <w:bookmarkStart w:id="17" w:name="_Toc155990472"/>
+      <w:bookmarkStart w:id="17" w:name="_Toc156058259"/>
       <w:r>
         <w:rPr>
           <w:rFonts w:cs="Times New Roman"/>
@@ -3392,9 +3916,11 @@
           <w:numId w:val="13"/>
         </w:numPr>
       </w:pPr>
+      <w:bookmarkStart w:id="18" w:name="_Toc156058260"/>
       <w:r>
         <w:t>Luồng chạy</w:t>
       </w:r>
+      <w:bookmarkEnd w:id="18"/>
     </w:p>
     <w:p>
       <w:pPr>
@@ -3737,9 +4263,11 @@
           <w:numId w:val="13"/>
         </w:numPr>
       </w:pPr>
+      <w:bookmarkStart w:id="19" w:name="_Toc156058261"/>
       <w:r>
         <w:t>Branch (Nhánh)</w:t>
       </w:r>
+      <w:bookmarkEnd w:id="19"/>
     </w:p>
     <w:p>
       <w:pPr>
@@ -4163,9 +4691,11 @@
           <w:numId w:val="13"/>
         </w:numPr>
       </w:pPr>
+      <w:bookmarkStart w:id="20" w:name="_Toc156058262"/>
       <w:r>
         <w:t>Con trỏ HEAD</w:t>
       </w:r>
+      <w:bookmarkEnd w:id="20"/>
     </w:p>
     <w:p>
       <w:pPr>
@@ -5441,6 +5971,7 @@
           <w:numId w:val="13"/>
         </w:numPr>
       </w:pPr>
+      <w:bookmarkStart w:id="21" w:name="_Toc156058263"/>
       <w:r>
         <w:lastRenderedPageBreak/>
         <w:t xml:space="preserve">Các thao tác </w:t>
@@ -5448,6 +5979,7 @@
       <w:r>
         <w:t>CRUD đối với các file trong GIT</w:t>
       </w:r>
+      <w:bookmarkEnd w:id="21"/>
     </w:p>
     <w:p>
       <w:pPr>
@@ -5600,25 +6132,7 @@
           <w:bCs/>
           <w:szCs w:val="32"/>
         </w:rPr>
-        <w:t xml:space="preserve"> git</w:t>
-      </w:r>
-      <w:r>
-        <w:rPr>
-          <w:rFonts w:cs="Times New Roman"/>
-          <w:b/>
-          <w:bCs/>
-          <w:szCs w:val="32"/>
-        </w:rPr>
-        <w:t xml:space="preserve"> </w:t>
-      </w:r>
-      <w:r>
-        <w:rPr>
-          <w:rFonts w:cs="Times New Roman"/>
-          <w:b/>
-          <w:bCs/>
-          <w:szCs w:val="32"/>
-        </w:rPr>
-        <w:t>rm &lt;Tên file&gt;</w:t>
+        <w:t xml:space="preserve"> git rm &lt;Tên file&gt;</w:t>
       </w:r>
     </w:p>
     <w:p>
@@ -5663,16 +6177,7 @@
           <w:bCs/>
           <w:szCs w:val="32"/>
         </w:rPr>
-        <w:t>git</w:t>
-      </w:r>
-      <w:r>
-        <w:rPr>
-          <w:rFonts w:cs="Times New Roman"/>
-          <w:b/>
-          <w:bCs/>
-          <w:szCs w:val="32"/>
-        </w:rPr>
-        <w:t xml:space="preserve"> add</w:t>
+        <w:t>git add</w:t>
       </w:r>
       <w:r>
         <w:rPr>
@@ -5688,16 +6193,7 @@
           <w:bCs/>
           <w:szCs w:val="32"/>
         </w:rPr>
-        <w:t>git</w:t>
-      </w:r>
-      <w:r>
-        <w:rPr>
-          <w:rFonts w:cs="Times New Roman"/>
-          <w:b/>
-          <w:bCs/>
-          <w:szCs w:val="32"/>
-        </w:rPr>
-        <w:t xml:space="preserve"> rm</w:t>
+        <w:t>git rm</w:t>
       </w:r>
       <w:r>
         <w:rPr>
@@ -5996,86 +6492,10 @@
     </w:p>
     <w:p>
       <w:pPr>
-        <w:ind w:left="360"/>
-        <w:rPr>
-          <w:rFonts w:cs="Times New Roman"/>
-          <w:szCs w:val="32"/>
-        </w:rPr>
-      </w:pPr>
-    </w:p>
-    <w:p>
-      <w:pPr>
-        <w:pStyle w:val="ListParagraph"/>
-        <w:ind w:left="5040"/>
-        <w:rPr>
-          <w:rFonts w:cs="Times New Roman"/>
-          <w:b/>
-          <w:bCs/>
-          <w:sz w:val="36"/>
-          <w:szCs w:val="36"/>
-        </w:rPr>
-      </w:pPr>
-    </w:p>
-    <w:p>
-      <w:pPr>
-        <w:rPr>
-          <w:rFonts w:cs="Times New Roman"/>
-          <w:b/>
-          <w:bCs/>
-          <w:sz w:val="36"/>
-          <w:szCs w:val="36"/>
-        </w:rPr>
-      </w:pPr>
-    </w:p>
-    <w:p>
-      <w:pPr>
-        <w:pStyle w:val="ListParagraph"/>
-        <w:ind w:left="180"/>
-        <w:rPr>
-          <w:rFonts w:cs="Times New Roman"/>
-          <w:szCs w:val="32"/>
-        </w:rPr>
-      </w:pPr>
-    </w:p>
-    <w:p>
-      <w:pPr>
-        <w:ind w:left="360"/>
-        <w:rPr>
-          <w:rFonts w:cs="Times New Roman"/>
-          <w:szCs w:val="32"/>
-        </w:rPr>
-      </w:pPr>
-    </w:p>
-    <w:p>
-      <w:pPr>
-        <w:pStyle w:val="ListParagraph"/>
-        <w:ind w:left="1080"/>
-        <w:rPr>
-          <w:rFonts w:cs="Times New Roman"/>
-          <w:b/>
-          <w:bCs/>
-          <w:szCs w:val="32"/>
-        </w:rPr>
-      </w:pPr>
-    </w:p>
-    <w:p>
-      <w:pPr>
-        <w:rPr>
-          <w:rFonts w:cs="Times New Roman"/>
-          <w:b/>
-          <w:bCs/>
-          <w:szCs w:val="32"/>
-        </w:rPr>
-      </w:pPr>
-    </w:p>
-    <w:p>
-      <w:pPr>
-        <w:rPr>
-          <w:rFonts w:cs="Times New Roman"/>
-          <w:b/>
-          <w:bCs/>
-          <w:sz w:val="36"/>
-          <w:szCs w:val="36"/>
+        <w:pStyle w:val="ListParagraph"/>
+        <w:rPr>
+          <w:b/>
+          <w:bCs/>
         </w:rPr>
       </w:pPr>
     </w:p>
@@ -6105,8 +6525,8 @@
         </w:rPr>
         <w:t xml:space="preserve"> </w:t>
       </w:r>
-      <w:bookmarkStart w:id="18" w:name="_Toc155990357"/>
-      <w:bookmarkStart w:id="19" w:name="_Toc155990473"/>
+      <w:bookmarkStart w:id="22" w:name="_Toc155990357"/>
+      <w:bookmarkStart w:id="23" w:name="_Toc156058264"/>
       <w:r>
         <w:rPr>
           <w:rFonts w:cs="Times New Roman"/>
@@ -6117,8 +6537,8 @@
         </w:rPr>
         <w:t>CÁC CÂU LỆNH CƠ BẢN VÀ CHỨC  NĂNG</w:t>
       </w:r>
-      <w:bookmarkEnd w:id="18"/>
-      <w:bookmarkEnd w:id="19"/>
+      <w:bookmarkEnd w:id="22"/>
+      <w:bookmarkEnd w:id="23"/>
     </w:p>
     <w:p>
       <w:pPr>
@@ -6131,9 +6551,11 @@
           <w:szCs w:val="36"/>
         </w:rPr>
       </w:pPr>
+      <w:bookmarkStart w:id="24" w:name="_Toc156058265"/>
       <w:r>
         <w:t>Thao tác với file</w:t>
       </w:r>
+      <w:bookmarkEnd w:id="24"/>
     </w:p>
     <w:p>
       <w:pPr>
@@ -6298,7 +6720,6 @@
           <w:rFonts w:cs="Times New Roman"/>
           <w:szCs w:val="32"/>
         </w:rPr>
-        <w:lastRenderedPageBreak/>
         <w:t># Show ra trạng thái hiện tại của Working Directory của bạn đồng thời sẽ chỉ ra cụ thể file nào đã có sự thay đổi so với lần commit gần nh</w:t>
       </w:r>
       <w:r>
@@ -6427,6 +6848,7 @@
           <w:rFonts w:cs="Times New Roman"/>
           <w:szCs w:val="32"/>
         </w:rPr>
+        <w:lastRenderedPageBreak/>
         <w:t>Sau đó tôi quyết định tạo thêm 1 file mới là file2.txt</w:t>
       </w:r>
       <w:r>
@@ -6772,22 +7194,25 @@
           <w:numId w:val="13"/>
         </w:numPr>
       </w:pPr>
+      <w:bookmarkStart w:id="25" w:name="_Toc156058266"/>
       <w:r>
         <w:t>Branching and Merging</w:t>
       </w:r>
-    </w:p>
-    <w:p>
-      <w:pPr>
-        <w:rPr>
-          <w:rFonts w:cs="Times New Roman"/>
-          <w:szCs w:val="32"/>
-        </w:rPr>
-      </w:pPr>
-      <w:r>
-        <w:rPr>
-          <w:rFonts w:cs="Times New Roman"/>
-          <w:szCs w:val="32"/>
-        </w:rPr>
+      <w:bookmarkEnd w:id="25"/>
+    </w:p>
+    <w:p>
+      <w:pPr>
+        <w:rPr>
+          <w:rFonts w:cs="Times New Roman"/>
+          <w:szCs w:val="32"/>
+        </w:rPr>
+      </w:pPr>
+      <w:r>
+        <w:rPr>
+          <w:rFonts w:cs="Times New Roman"/>
+          <w:szCs w:val="32"/>
+        </w:rPr>
+        <w:lastRenderedPageBreak/>
         <w:t xml:space="preserve"># </w:t>
       </w:r>
       <w:r>
@@ -7035,7 +7460,6 @@
           <w:rFonts w:cs="Times New Roman"/>
           <w:szCs w:val="32"/>
         </w:rPr>
-        <w:lastRenderedPageBreak/>
         <w:t xml:space="preserve">Git sẽ đưa ra cảnh báo cho bạn nếu branch bạn xóa có biến) </w:t>
       </w:r>
     </w:p>
@@ -7182,6 +7606,7 @@
           <w:sz w:val="36"/>
           <w:szCs w:val="36"/>
         </w:rPr>
+        <w:lastRenderedPageBreak/>
         <w:t>Hiện tại thì ta chỉ cần biết nhiêu đây thôi. Nếu bạn muốn tìm hiểu thêm các lệnh nâng cao hãy kéo xuống phần tài liệu tham khảo và sang mục số 4 (Các lệnh cơ bản) của Tài liệu tham khảo</w:t>
       </w:r>
     </w:p>
@@ -7412,8 +7837,8 @@
           <w:szCs w:val="50"/>
         </w:rPr>
       </w:pPr>
-      <w:bookmarkStart w:id="20" w:name="_Toc155990358"/>
-      <w:bookmarkStart w:id="21" w:name="_Toc155990474"/>
+      <w:bookmarkStart w:id="26" w:name="_Toc155990358"/>
+      <w:bookmarkStart w:id="27" w:name="_Toc156058267"/>
       <w:r>
         <w:rPr>
           <w:rFonts w:cs="Times New Roman"/>
@@ -7423,8 +7848,8 @@
         </w:rPr>
         <w:t>TÀI LIỆU THAM KHẢO</w:t>
       </w:r>
-      <w:bookmarkEnd w:id="20"/>
-      <w:bookmarkEnd w:id="21"/>
+      <w:bookmarkEnd w:id="26"/>
+      <w:bookmarkEnd w:id="27"/>
     </w:p>
     <w:p/>
     <w:p>

</xml_diff>